<commit_message>
Updated Steady State Studies
</commit_message>
<xml_diff>
--- a/Plots/ReportTemplate.docx
+++ b/Plots/ReportTemplate.docx
@@ -1,6 +1,6 @@
 
 <file path=word/document.xml><?xml version="1.0" encoding="utf-8"?>
-<w:document xmlns:wpc="http://schemas.microsoft.com/office/word/2010/wordprocessingCanvas" xmlns:cx="http://schemas.microsoft.com/office/drawing/2014/chartex" xmlns:cx1="http://schemas.microsoft.com/office/drawing/2015/9/8/chartex" xmlns:cx2="http://schemas.microsoft.com/office/drawing/2015/10/21/chartex" xmlns:cx3="http://schemas.microsoft.com/office/drawing/2016/5/9/chartex" xmlns:cx4="http://schemas.microsoft.com/office/drawing/2016/5/10/chartex" xmlns:cx5="http://schemas.microsoft.com/office/drawing/2016/5/11/chartex" xmlns:cx6="http://schemas.microsoft.com/office/drawing/2016/5/12/chartex" xmlns:cx7="http://schemas.microsoft.com/office/drawing/2016/5/13/chartex" xmlns:cx8="http://schemas.microsoft.com/office/drawing/2016/5/14/chartex" xmlns:mc="http://schemas.openxmlformats.org/markup-compatibility/2006" xmlns:aink="http://schemas.microsoft.com/office/drawing/2016/ink" xmlns:am3d="http://schemas.microsoft.com/office/drawing/2017/model3d" xmlns:o="urn:schemas-microsoft-com:office:office" xmlns:r="http://schemas.openxmlformats.org/officeDocument/2006/relationships" xmlns:m="http://schemas.openxmlformats.org/officeDocument/2006/math" xmlns:v="urn:schemas-microsoft-com:vml" xmlns:wp14="http://schemas.microsoft.com/office/word/2010/wordprocessingDrawing" xmlns:wp="http://schemas.openxmlformats.org/drawingml/2006/wordprocessingDrawing" xmlns:w10="urn:schemas-microsoft-com:office:word" xmlns:w="http://schemas.openxmlformats.org/wordprocessingml/2006/main" xmlns:w14="http://schemas.microsoft.com/office/word/2010/wordml" xmlns:w15="http://schemas.microsoft.com/office/word/2012/wordml" xmlns:w16cex="http://schemas.microsoft.com/office/word/2018/wordml/cex" xmlns:w16cid="http://schemas.microsoft.com/office/word/2016/wordml/cid" xmlns:w16="http://schemas.microsoft.com/office/word/2018/wordml" xmlns:w16sdtdh="http://schemas.microsoft.com/office/word/2020/wordml/sdtdatahash" xmlns:w16se="http://schemas.microsoft.com/office/word/2015/wordml/symex" xmlns:wpg="http://schemas.microsoft.com/office/word/2010/wordprocessingGroup" xmlns:wpi="http://schemas.microsoft.com/office/word/2010/wordprocessingInk" xmlns:wne="http://schemas.microsoft.com/office/word/2006/wordml" xmlns:wps="http://schemas.microsoft.com/office/word/2010/wordprocessingShape" mc:Ignorable="w14 w15 w16se w16cid w16 w16cex w16sdtdh wp14">
+<w:document xmlns:wpc="http://schemas.microsoft.com/office/word/2010/wordprocessingCanvas" xmlns:cx="http://schemas.microsoft.com/office/drawing/2014/chartex" xmlns:cx1="http://schemas.microsoft.com/office/drawing/2015/9/8/chartex" xmlns:cx2="http://schemas.microsoft.com/office/drawing/2015/10/21/chartex" xmlns:cx3="http://schemas.microsoft.com/office/drawing/2016/5/9/chartex" xmlns:cx4="http://schemas.microsoft.com/office/drawing/2016/5/10/chartex" xmlns:cx5="http://schemas.microsoft.com/office/drawing/2016/5/11/chartex" xmlns:cx6="http://schemas.microsoft.com/office/drawing/2016/5/12/chartex" xmlns:cx7="http://schemas.microsoft.com/office/drawing/2016/5/13/chartex" xmlns:cx8="http://schemas.microsoft.com/office/drawing/2016/5/14/chartex" xmlns:mc="http://schemas.openxmlformats.org/markup-compatibility/2006" xmlns:aink="http://schemas.microsoft.com/office/drawing/2016/ink" xmlns:am3d="http://schemas.microsoft.com/office/drawing/2017/model3d" xmlns:o="urn:schemas-microsoft-com:office:office" xmlns:oel="http://schemas.microsoft.com/office/2019/extlst" xmlns:r="http://schemas.openxmlformats.org/officeDocument/2006/relationships" xmlns:m="http://schemas.openxmlformats.org/officeDocument/2006/math" xmlns:v="urn:schemas-microsoft-com:vml" xmlns:wp14="http://schemas.microsoft.com/office/word/2010/wordprocessingDrawing" xmlns:wp="http://schemas.openxmlformats.org/drawingml/2006/wordprocessingDrawing" xmlns:w10="urn:schemas-microsoft-com:office:word" xmlns:w="http://schemas.openxmlformats.org/wordprocessingml/2006/main" xmlns:w14="http://schemas.microsoft.com/office/word/2010/wordml" xmlns:w15="http://schemas.microsoft.com/office/word/2012/wordml" xmlns:w16cex="http://schemas.microsoft.com/office/word/2018/wordml/cex" xmlns:w16cid="http://schemas.microsoft.com/office/word/2016/wordml/cid" xmlns:w16="http://schemas.microsoft.com/office/word/2018/wordml" xmlns:w16du="http://schemas.microsoft.com/office/word/2023/wordml/word16du" xmlns:w16sdtdh="http://schemas.microsoft.com/office/word/2020/wordml/sdtdatahash" xmlns:w16se="http://schemas.microsoft.com/office/word/2015/wordml/symex" xmlns:wpg="http://schemas.microsoft.com/office/word/2010/wordprocessingGroup" xmlns:wpi="http://schemas.microsoft.com/office/word/2010/wordprocessingInk" xmlns:wne="http://schemas.microsoft.com/office/word/2006/wordml" xmlns:wps="http://schemas.microsoft.com/office/word/2010/wordprocessingShape" mc:Ignorable="w14 w15 w16se w16cid w16 w16cex w16sdtdh w16du wp14">
   <w:body>
     <w:p>
       <w:pPr>
@@ -915,7 +915,25 @@
                 <w:sz w:val="18"/>
                 <w:szCs w:val="18"/>
               </w:rPr>
-              <w:t>This document is copyright. Other than for the purposes and subject to the conditions prescribed under the Copyright Act 1968 (Commonwealth), no part of it may in any form or by any means (electronic, mechanical, micro-copying, photocopying, recording or otherwise) be reproduced, stored in a retrieval system or transmitted without prior written permission.</w:t>
+              <w:t xml:space="preserve">This document is copyright. Other than for the purposes and subject to the conditions prescribed under the Copyright Act 1968 (Commonwealth), no part of it may in any form or by any means (electronic, mechanical, micro-copying, photocopying, recording or otherwise) be reproduced, stored in a retrieval </w:t>
+            </w:r>
+            <w:proofErr w:type="gramStart"/>
+            <w:r>
+              <w:rPr>
+                <w:rFonts w:cs="Arial"/>
+                <w:sz w:val="18"/>
+                <w:szCs w:val="18"/>
+              </w:rPr>
+              <w:t>system</w:t>
+            </w:r>
+            <w:proofErr w:type="gramEnd"/>
+            <w:r>
+              <w:rPr>
+                <w:rFonts w:cs="Arial"/>
+                <w:sz w:val="18"/>
+                <w:szCs w:val="18"/>
+              </w:rPr>
+              <w:t xml:space="preserve"> or transmitted without prior written permission.</w:t>
             </w:r>
           </w:p>
           <w:p>
@@ -1198,7 +1216,6 @@
                 <w:sz w:val="16"/>
                 <w:szCs w:val="16"/>
               </w:rPr>
-              <w:lastRenderedPageBreak/>
               <w:tab/>
             </w:r>
             <w:r>
@@ -1536,12 +1553,16 @@
               <w:rPr>
                 <w:b/>
                 <w:bCs/>
+                <w:sz w:val="18"/>
+                <w:szCs w:val="18"/>
               </w:rPr>
             </w:pPr>
             <w:r>
               <w:rPr>
                 <w:b/>
                 <w:bCs/>
+                <w:sz w:val="18"/>
+                <w:szCs w:val="18"/>
               </w:rPr>
               <w:t>Term</w:t>
             </w:r>
@@ -1557,12 +1578,16 @@
               <w:rPr>
                 <w:b/>
                 <w:bCs/>
+                <w:sz w:val="18"/>
+                <w:szCs w:val="18"/>
               </w:rPr>
             </w:pPr>
             <w:r>
               <w:rPr>
                 <w:b/>
                 <w:bCs/>
+                <w:sz w:val="18"/>
+                <w:szCs w:val="18"/>
               </w:rPr>
               <w:t>Definition</w:t>
             </w:r>
@@ -1575,7 +1600,17 @@
             <w:tcW w:w="4508" w:type="dxa"/>
           </w:tcPr>
           <w:p>
-            <w:r>
+            <w:pPr>
+              <w:rPr>
+                <w:sz w:val="18"/>
+                <w:szCs w:val="18"/>
+              </w:rPr>
+            </w:pPr>
+            <w:r>
+              <w:rPr>
+                <w:sz w:val="18"/>
+                <w:szCs w:val="18"/>
+              </w:rPr>
               <w:t>POC</w:t>
             </w:r>
           </w:p>
@@ -1585,7 +1620,17 @@
             <w:tcW w:w="4508" w:type="dxa"/>
           </w:tcPr>
           <w:p>
-            <w:r>
+            <w:pPr>
+              <w:rPr>
+                <w:sz w:val="18"/>
+                <w:szCs w:val="18"/>
+              </w:rPr>
+            </w:pPr>
+            <w:r>
+              <w:rPr>
+                <w:sz w:val="18"/>
+                <w:szCs w:val="18"/>
+              </w:rPr>
               <w:t>Point of Connection to the NEM</w:t>
             </w:r>
           </w:p>
@@ -1597,7 +1642,17 @@
             <w:tcW w:w="4508" w:type="dxa"/>
           </w:tcPr>
           <w:p>
-            <w:r>
+            <w:pPr>
+              <w:rPr>
+                <w:sz w:val="18"/>
+                <w:szCs w:val="18"/>
+              </w:rPr>
+            </w:pPr>
+            <w:r>
+              <w:rPr>
+                <w:sz w:val="18"/>
+                <w:szCs w:val="18"/>
+              </w:rPr>
               <w:t>SMIB</w:t>
             </w:r>
           </w:p>
@@ -1607,7 +1662,17 @@
             <w:tcW w:w="4508" w:type="dxa"/>
           </w:tcPr>
           <w:p>
-            <w:r>
+            <w:pPr>
+              <w:rPr>
+                <w:sz w:val="18"/>
+                <w:szCs w:val="18"/>
+              </w:rPr>
+            </w:pPr>
+            <w:r>
+              <w:rPr>
+                <w:sz w:val="18"/>
+                <w:szCs w:val="18"/>
+              </w:rPr>
               <w:t>Single Machine Infinite Bus</w:t>
             </w:r>
           </w:p>
@@ -1619,7 +1684,17 @@
             <w:tcW w:w="4508" w:type="dxa"/>
           </w:tcPr>
           <w:p>
-            <w:r>
+            <w:pPr>
+              <w:rPr>
+                <w:sz w:val="18"/>
+                <w:szCs w:val="18"/>
+              </w:rPr>
+            </w:pPr>
+            <w:r>
+              <w:rPr>
+                <w:sz w:val="18"/>
+                <w:szCs w:val="18"/>
+              </w:rPr>
               <w:t>SCR</w:t>
             </w:r>
           </w:p>
@@ -1629,7 +1704,17 @@
             <w:tcW w:w="4508" w:type="dxa"/>
           </w:tcPr>
           <w:p>
-            <w:r>
+            <w:pPr>
+              <w:rPr>
+                <w:sz w:val="18"/>
+                <w:szCs w:val="18"/>
+              </w:rPr>
+            </w:pPr>
+            <w:r>
+              <w:rPr>
+                <w:sz w:val="18"/>
+                <w:szCs w:val="18"/>
+              </w:rPr>
               <w:t>Short Circuit Ratio</w:t>
             </w:r>
           </w:p>
@@ -1853,7 +1938,7 @@
 </file>
 
 <file path=word/endnotes.xml><?xml version="1.0" encoding="utf-8"?>
-<w:endnotes xmlns:wpc="http://schemas.microsoft.com/office/word/2010/wordprocessingCanvas" xmlns:cx="http://schemas.microsoft.com/office/drawing/2014/chartex" xmlns:cx1="http://schemas.microsoft.com/office/drawing/2015/9/8/chartex" xmlns:cx2="http://schemas.microsoft.com/office/drawing/2015/10/21/chartex" xmlns:cx3="http://schemas.microsoft.com/office/drawing/2016/5/9/chartex" xmlns:cx4="http://schemas.microsoft.com/office/drawing/2016/5/10/chartex" xmlns:cx5="http://schemas.microsoft.com/office/drawing/2016/5/11/chartex" xmlns:cx6="http://schemas.microsoft.com/office/drawing/2016/5/12/chartex" xmlns:cx7="http://schemas.microsoft.com/office/drawing/2016/5/13/chartex" xmlns:cx8="http://schemas.microsoft.com/office/drawing/2016/5/14/chartex" xmlns:mc="http://schemas.openxmlformats.org/markup-compatibility/2006" xmlns:aink="http://schemas.microsoft.com/office/drawing/2016/ink" xmlns:am3d="http://schemas.microsoft.com/office/drawing/2017/model3d" xmlns:o="urn:schemas-microsoft-com:office:office" xmlns:r="http://schemas.openxmlformats.org/officeDocument/2006/relationships" xmlns:m="http://schemas.openxmlformats.org/officeDocument/2006/math" xmlns:v="urn:schemas-microsoft-com:vml" xmlns:wp14="http://schemas.microsoft.com/office/word/2010/wordprocessingDrawing" xmlns:wp="http://schemas.openxmlformats.org/drawingml/2006/wordprocessingDrawing" xmlns:w10="urn:schemas-microsoft-com:office:word" xmlns:w="http://schemas.openxmlformats.org/wordprocessingml/2006/main" xmlns:w14="http://schemas.microsoft.com/office/word/2010/wordml" xmlns:w15="http://schemas.microsoft.com/office/word/2012/wordml" xmlns:w16cex="http://schemas.microsoft.com/office/word/2018/wordml/cex" xmlns:w16cid="http://schemas.microsoft.com/office/word/2016/wordml/cid" xmlns:w16="http://schemas.microsoft.com/office/word/2018/wordml" xmlns:w16sdtdh="http://schemas.microsoft.com/office/word/2020/wordml/sdtdatahash" xmlns:w16se="http://schemas.microsoft.com/office/word/2015/wordml/symex" xmlns:wpg="http://schemas.microsoft.com/office/word/2010/wordprocessingGroup" xmlns:wpi="http://schemas.microsoft.com/office/word/2010/wordprocessingInk" xmlns:wne="http://schemas.microsoft.com/office/word/2006/wordml" xmlns:wps="http://schemas.microsoft.com/office/word/2010/wordprocessingShape" mc:Ignorable="w14 w15 w16se w16cid w16 w16cex w16sdtdh wp14">
+<w:endnotes xmlns:wpc="http://schemas.microsoft.com/office/word/2010/wordprocessingCanvas" xmlns:cx="http://schemas.microsoft.com/office/drawing/2014/chartex" xmlns:cx1="http://schemas.microsoft.com/office/drawing/2015/9/8/chartex" xmlns:cx2="http://schemas.microsoft.com/office/drawing/2015/10/21/chartex" xmlns:cx3="http://schemas.microsoft.com/office/drawing/2016/5/9/chartex" xmlns:cx4="http://schemas.microsoft.com/office/drawing/2016/5/10/chartex" xmlns:cx5="http://schemas.microsoft.com/office/drawing/2016/5/11/chartex" xmlns:cx6="http://schemas.microsoft.com/office/drawing/2016/5/12/chartex" xmlns:cx7="http://schemas.microsoft.com/office/drawing/2016/5/13/chartex" xmlns:cx8="http://schemas.microsoft.com/office/drawing/2016/5/14/chartex" xmlns:mc="http://schemas.openxmlformats.org/markup-compatibility/2006" xmlns:aink="http://schemas.microsoft.com/office/drawing/2016/ink" xmlns:am3d="http://schemas.microsoft.com/office/drawing/2017/model3d" xmlns:o="urn:schemas-microsoft-com:office:office" xmlns:oel="http://schemas.microsoft.com/office/2019/extlst" xmlns:r="http://schemas.openxmlformats.org/officeDocument/2006/relationships" xmlns:m="http://schemas.openxmlformats.org/officeDocument/2006/math" xmlns:v="urn:schemas-microsoft-com:vml" xmlns:wp14="http://schemas.microsoft.com/office/word/2010/wordprocessingDrawing" xmlns:wp="http://schemas.openxmlformats.org/drawingml/2006/wordprocessingDrawing" xmlns:w10="urn:schemas-microsoft-com:office:word" xmlns:w="http://schemas.openxmlformats.org/wordprocessingml/2006/main" xmlns:w14="http://schemas.microsoft.com/office/word/2010/wordml" xmlns:w15="http://schemas.microsoft.com/office/word/2012/wordml" xmlns:w16cex="http://schemas.microsoft.com/office/word/2018/wordml/cex" xmlns:w16cid="http://schemas.microsoft.com/office/word/2016/wordml/cid" xmlns:w16="http://schemas.microsoft.com/office/word/2018/wordml" xmlns:w16du="http://schemas.microsoft.com/office/word/2023/wordml/word16du" xmlns:w16sdtdh="http://schemas.microsoft.com/office/word/2020/wordml/sdtdatahash" xmlns:w16se="http://schemas.microsoft.com/office/word/2015/wordml/symex" xmlns:wpg="http://schemas.microsoft.com/office/word/2010/wordprocessingGroup" xmlns:wpi="http://schemas.microsoft.com/office/word/2010/wordprocessingInk" xmlns:wne="http://schemas.microsoft.com/office/word/2006/wordml" xmlns:wps="http://schemas.microsoft.com/office/word/2010/wordprocessingShape" mc:Ignorable="w14 w15 w16se w16cid w16 w16cex w16sdtdh w16du wp14">
   <w:endnote w:type="separator" w:id="-1">
     <w:p>
       <w:pPr>
@@ -1885,7 +1970,7 @@
 </file>
 
 <file path=word/footer1.xml><?xml version="1.0" encoding="utf-8"?>
-<w:ftr xmlns:wpc="http://schemas.microsoft.com/office/word/2010/wordprocessingCanvas" xmlns:cx="http://schemas.microsoft.com/office/drawing/2014/chartex" xmlns:cx1="http://schemas.microsoft.com/office/drawing/2015/9/8/chartex" xmlns:cx2="http://schemas.microsoft.com/office/drawing/2015/10/21/chartex" xmlns:cx3="http://schemas.microsoft.com/office/drawing/2016/5/9/chartex" xmlns:cx4="http://schemas.microsoft.com/office/drawing/2016/5/10/chartex" xmlns:cx5="http://schemas.microsoft.com/office/drawing/2016/5/11/chartex" xmlns:cx6="http://schemas.microsoft.com/office/drawing/2016/5/12/chartex" xmlns:cx7="http://schemas.microsoft.com/office/drawing/2016/5/13/chartex" xmlns:cx8="http://schemas.microsoft.com/office/drawing/2016/5/14/chartex" xmlns:mc="http://schemas.openxmlformats.org/markup-compatibility/2006" xmlns:aink="http://schemas.microsoft.com/office/drawing/2016/ink" xmlns:am3d="http://schemas.microsoft.com/office/drawing/2017/model3d" xmlns:o="urn:schemas-microsoft-com:office:office" xmlns:r="http://schemas.openxmlformats.org/officeDocument/2006/relationships" xmlns:m="http://schemas.openxmlformats.org/officeDocument/2006/math" xmlns:v="urn:schemas-microsoft-com:vml" xmlns:wp14="http://schemas.microsoft.com/office/word/2010/wordprocessingDrawing" xmlns:wp="http://schemas.openxmlformats.org/drawingml/2006/wordprocessingDrawing" xmlns:w10="urn:schemas-microsoft-com:office:word" xmlns:w="http://schemas.openxmlformats.org/wordprocessingml/2006/main" xmlns:w14="http://schemas.microsoft.com/office/word/2010/wordml" xmlns:w15="http://schemas.microsoft.com/office/word/2012/wordml" xmlns:w16cex="http://schemas.microsoft.com/office/word/2018/wordml/cex" xmlns:w16cid="http://schemas.microsoft.com/office/word/2016/wordml/cid" xmlns:w16="http://schemas.microsoft.com/office/word/2018/wordml" xmlns:w16sdtdh="http://schemas.microsoft.com/office/word/2020/wordml/sdtdatahash" xmlns:w16se="http://schemas.microsoft.com/office/word/2015/wordml/symex" xmlns:wpg="http://schemas.microsoft.com/office/word/2010/wordprocessingGroup" xmlns:wpi="http://schemas.microsoft.com/office/word/2010/wordprocessingInk" xmlns:wne="http://schemas.microsoft.com/office/word/2006/wordml" xmlns:wps="http://schemas.microsoft.com/office/word/2010/wordprocessingShape" mc:Ignorable="w14 w15 w16se w16cid w16 w16cex w16sdtdh wp14">
+<w:ftr xmlns:wpc="http://schemas.microsoft.com/office/word/2010/wordprocessingCanvas" xmlns:cx="http://schemas.microsoft.com/office/drawing/2014/chartex" xmlns:cx1="http://schemas.microsoft.com/office/drawing/2015/9/8/chartex" xmlns:cx2="http://schemas.microsoft.com/office/drawing/2015/10/21/chartex" xmlns:cx3="http://schemas.microsoft.com/office/drawing/2016/5/9/chartex" xmlns:cx4="http://schemas.microsoft.com/office/drawing/2016/5/10/chartex" xmlns:cx5="http://schemas.microsoft.com/office/drawing/2016/5/11/chartex" xmlns:cx6="http://schemas.microsoft.com/office/drawing/2016/5/12/chartex" xmlns:cx7="http://schemas.microsoft.com/office/drawing/2016/5/13/chartex" xmlns:cx8="http://schemas.microsoft.com/office/drawing/2016/5/14/chartex" xmlns:mc="http://schemas.openxmlformats.org/markup-compatibility/2006" xmlns:aink="http://schemas.microsoft.com/office/drawing/2016/ink" xmlns:am3d="http://schemas.microsoft.com/office/drawing/2017/model3d" xmlns:o="urn:schemas-microsoft-com:office:office" xmlns:oel="http://schemas.microsoft.com/office/2019/extlst" xmlns:r="http://schemas.openxmlformats.org/officeDocument/2006/relationships" xmlns:m="http://schemas.openxmlformats.org/officeDocument/2006/math" xmlns:v="urn:schemas-microsoft-com:vml" xmlns:wp14="http://schemas.microsoft.com/office/word/2010/wordprocessingDrawing" xmlns:wp="http://schemas.openxmlformats.org/drawingml/2006/wordprocessingDrawing" xmlns:w10="urn:schemas-microsoft-com:office:word" xmlns:w="http://schemas.openxmlformats.org/wordprocessingml/2006/main" xmlns:w14="http://schemas.microsoft.com/office/word/2010/wordml" xmlns:w15="http://schemas.microsoft.com/office/word/2012/wordml" xmlns:w16cex="http://schemas.microsoft.com/office/word/2018/wordml/cex" xmlns:w16cid="http://schemas.microsoft.com/office/word/2016/wordml/cid" xmlns:w16="http://schemas.microsoft.com/office/word/2018/wordml" xmlns:w16du="http://schemas.microsoft.com/office/word/2023/wordml/word16du" xmlns:w16sdtdh="http://schemas.microsoft.com/office/word/2020/wordml/sdtdatahash" xmlns:w16se="http://schemas.microsoft.com/office/word/2015/wordml/symex" xmlns:wpg="http://schemas.microsoft.com/office/word/2010/wordprocessingGroup" xmlns:wpi="http://schemas.microsoft.com/office/word/2010/wordprocessingInk" xmlns:wne="http://schemas.microsoft.com/office/word/2006/wordml" xmlns:wps="http://schemas.microsoft.com/office/word/2010/wordprocessingShape" mc:Ignorable="w14 w15 w16se w16cid w16 w16cex w16sdtdh w16du wp14">
   <w:p>
     <w:pPr>
       <w:pStyle w:val="Footer"/>
@@ -1962,7 +2047,6 @@
           <w:docPartUnique/>
         </w:docPartObj>
       </w:sdtPr>
-      <w:sdtEndPr/>
       <w:sdtContent>
         <w:sdt>
           <w:sdtPr>
@@ -1972,7 +2056,6 @@
               <w:docPartUnique/>
             </w:docPartObj>
           </w:sdtPr>
-          <w:sdtEndPr/>
           <w:sdtContent>
             <w:r>
               <w:t xml:space="preserve">Page </w:t>
@@ -2078,7 +2161,7 @@
 </file>
 
 <file path=word/footnotes.xml><?xml version="1.0" encoding="utf-8"?>
-<w:footnotes xmlns:wpc="http://schemas.microsoft.com/office/word/2010/wordprocessingCanvas" xmlns:cx="http://schemas.microsoft.com/office/drawing/2014/chartex" xmlns:cx1="http://schemas.microsoft.com/office/drawing/2015/9/8/chartex" xmlns:cx2="http://schemas.microsoft.com/office/drawing/2015/10/21/chartex" xmlns:cx3="http://schemas.microsoft.com/office/drawing/2016/5/9/chartex" xmlns:cx4="http://schemas.microsoft.com/office/drawing/2016/5/10/chartex" xmlns:cx5="http://schemas.microsoft.com/office/drawing/2016/5/11/chartex" xmlns:cx6="http://schemas.microsoft.com/office/drawing/2016/5/12/chartex" xmlns:cx7="http://schemas.microsoft.com/office/drawing/2016/5/13/chartex" xmlns:cx8="http://schemas.microsoft.com/office/drawing/2016/5/14/chartex" xmlns:mc="http://schemas.openxmlformats.org/markup-compatibility/2006" xmlns:aink="http://schemas.microsoft.com/office/drawing/2016/ink" xmlns:am3d="http://schemas.microsoft.com/office/drawing/2017/model3d" xmlns:o="urn:schemas-microsoft-com:office:office" xmlns:r="http://schemas.openxmlformats.org/officeDocument/2006/relationships" xmlns:m="http://schemas.openxmlformats.org/officeDocument/2006/math" xmlns:v="urn:schemas-microsoft-com:vml" xmlns:wp14="http://schemas.microsoft.com/office/word/2010/wordprocessingDrawing" xmlns:wp="http://schemas.openxmlformats.org/drawingml/2006/wordprocessingDrawing" xmlns:w10="urn:schemas-microsoft-com:office:word" xmlns:w="http://schemas.openxmlformats.org/wordprocessingml/2006/main" xmlns:w14="http://schemas.microsoft.com/office/word/2010/wordml" xmlns:w15="http://schemas.microsoft.com/office/word/2012/wordml" xmlns:w16cex="http://schemas.microsoft.com/office/word/2018/wordml/cex" xmlns:w16cid="http://schemas.microsoft.com/office/word/2016/wordml/cid" xmlns:w16="http://schemas.microsoft.com/office/word/2018/wordml" xmlns:w16sdtdh="http://schemas.microsoft.com/office/word/2020/wordml/sdtdatahash" xmlns:w16se="http://schemas.microsoft.com/office/word/2015/wordml/symex" xmlns:wpg="http://schemas.microsoft.com/office/word/2010/wordprocessingGroup" xmlns:wpi="http://schemas.microsoft.com/office/word/2010/wordprocessingInk" xmlns:wne="http://schemas.microsoft.com/office/word/2006/wordml" xmlns:wps="http://schemas.microsoft.com/office/word/2010/wordprocessingShape" mc:Ignorable="w14 w15 w16se w16cid w16 w16cex w16sdtdh wp14">
+<w:footnotes xmlns:wpc="http://schemas.microsoft.com/office/word/2010/wordprocessingCanvas" xmlns:cx="http://schemas.microsoft.com/office/drawing/2014/chartex" xmlns:cx1="http://schemas.microsoft.com/office/drawing/2015/9/8/chartex" xmlns:cx2="http://schemas.microsoft.com/office/drawing/2015/10/21/chartex" xmlns:cx3="http://schemas.microsoft.com/office/drawing/2016/5/9/chartex" xmlns:cx4="http://schemas.microsoft.com/office/drawing/2016/5/10/chartex" xmlns:cx5="http://schemas.microsoft.com/office/drawing/2016/5/11/chartex" xmlns:cx6="http://schemas.microsoft.com/office/drawing/2016/5/12/chartex" xmlns:cx7="http://schemas.microsoft.com/office/drawing/2016/5/13/chartex" xmlns:cx8="http://schemas.microsoft.com/office/drawing/2016/5/14/chartex" xmlns:mc="http://schemas.openxmlformats.org/markup-compatibility/2006" xmlns:aink="http://schemas.microsoft.com/office/drawing/2016/ink" xmlns:am3d="http://schemas.microsoft.com/office/drawing/2017/model3d" xmlns:o="urn:schemas-microsoft-com:office:office" xmlns:oel="http://schemas.microsoft.com/office/2019/extlst" xmlns:r="http://schemas.openxmlformats.org/officeDocument/2006/relationships" xmlns:m="http://schemas.openxmlformats.org/officeDocument/2006/math" xmlns:v="urn:schemas-microsoft-com:vml" xmlns:wp14="http://schemas.microsoft.com/office/word/2010/wordprocessingDrawing" xmlns:wp="http://schemas.openxmlformats.org/drawingml/2006/wordprocessingDrawing" xmlns:w10="urn:schemas-microsoft-com:office:word" xmlns:w="http://schemas.openxmlformats.org/wordprocessingml/2006/main" xmlns:w14="http://schemas.microsoft.com/office/word/2010/wordml" xmlns:w15="http://schemas.microsoft.com/office/word/2012/wordml" xmlns:w16cex="http://schemas.microsoft.com/office/word/2018/wordml/cex" xmlns:w16cid="http://schemas.microsoft.com/office/word/2016/wordml/cid" xmlns:w16="http://schemas.microsoft.com/office/word/2018/wordml" xmlns:w16du="http://schemas.microsoft.com/office/word/2023/wordml/word16du" xmlns:w16sdtdh="http://schemas.microsoft.com/office/word/2020/wordml/sdtdatahash" xmlns:w16se="http://schemas.microsoft.com/office/word/2015/wordml/symex" xmlns:wpg="http://schemas.microsoft.com/office/word/2010/wordprocessingGroup" xmlns:wpi="http://schemas.microsoft.com/office/word/2010/wordprocessingInk" xmlns:wne="http://schemas.microsoft.com/office/word/2006/wordml" xmlns:wps="http://schemas.microsoft.com/office/word/2010/wordprocessingShape" mc:Ignorable="w14 w15 w16se w16cid w16 w16cex w16sdtdh w16du wp14">
   <w:footnote w:type="separator" w:id="-1">
     <w:p>
       <w:pPr>
@@ -2110,7 +2193,7 @@
 </file>
 
 <file path=word/header1.xml><?xml version="1.0" encoding="utf-8"?>
-<w:hdr xmlns:wpc="http://schemas.microsoft.com/office/word/2010/wordprocessingCanvas" xmlns:cx="http://schemas.microsoft.com/office/drawing/2014/chartex" xmlns:cx1="http://schemas.microsoft.com/office/drawing/2015/9/8/chartex" xmlns:cx2="http://schemas.microsoft.com/office/drawing/2015/10/21/chartex" xmlns:cx3="http://schemas.microsoft.com/office/drawing/2016/5/9/chartex" xmlns:cx4="http://schemas.microsoft.com/office/drawing/2016/5/10/chartex" xmlns:cx5="http://schemas.microsoft.com/office/drawing/2016/5/11/chartex" xmlns:cx6="http://schemas.microsoft.com/office/drawing/2016/5/12/chartex" xmlns:cx7="http://schemas.microsoft.com/office/drawing/2016/5/13/chartex" xmlns:cx8="http://schemas.microsoft.com/office/drawing/2016/5/14/chartex" xmlns:mc="http://schemas.openxmlformats.org/markup-compatibility/2006" xmlns:aink="http://schemas.microsoft.com/office/drawing/2016/ink" xmlns:am3d="http://schemas.microsoft.com/office/drawing/2017/model3d" xmlns:o="urn:schemas-microsoft-com:office:office" xmlns:r="http://schemas.openxmlformats.org/officeDocument/2006/relationships" xmlns:m="http://schemas.openxmlformats.org/officeDocument/2006/math" xmlns:v="urn:schemas-microsoft-com:vml" xmlns:wp14="http://schemas.microsoft.com/office/word/2010/wordprocessingDrawing" xmlns:wp="http://schemas.openxmlformats.org/drawingml/2006/wordprocessingDrawing" xmlns:w10="urn:schemas-microsoft-com:office:word" xmlns:w="http://schemas.openxmlformats.org/wordprocessingml/2006/main" xmlns:w14="http://schemas.microsoft.com/office/word/2010/wordml" xmlns:w15="http://schemas.microsoft.com/office/word/2012/wordml" xmlns:w16cex="http://schemas.microsoft.com/office/word/2018/wordml/cex" xmlns:w16cid="http://schemas.microsoft.com/office/word/2016/wordml/cid" xmlns:w16="http://schemas.microsoft.com/office/word/2018/wordml" xmlns:w16sdtdh="http://schemas.microsoft.com/office/word/2020/wordml/sdtdatahash" xmlns:w16se="http://schemas.microsoft.com/office/word/2015/wordml/symex" xmlns:wpg="http://schemas.microsoft.com/office/word/2010/wordprocessingGroup" xmlns:wpi="http://schemas.microsoft.com/office/word/2010/wordprocessingInk" xmlns:wne="http://schemas.microsoft.com/office/word/2006/wordml" xmlns:wps="http://schemas.microsoft.com/office/word/2010/wordprocessingShape" mc:Ignorable="w14 w15 w16se w16cid w16 w16cex w16sdtdh wp14">
+<w:hdr xmlns:wpc="http://schemas.microsoft.com/office/word/2010/wordprocessingCanvas" xmlns:cx="http://schemas.microsoft.com/office/drawing/2014/chartex" xmlns:cx1="http://schemas.microsoft.com/office/drawing/2015/9/8/chartex" xmlns:cx2="http://schemas.microsoft.com/office/drawing/2015/10/21/chartex" xmlns:cx3="http://schemas.microsoft.com/office/drawing/2016/5/9/chartex" xmlns:cx4="http://schemas.microsoft.com/office/drawing/2016/5/10/chartex" xmlns:cx5="http://schemas.microsoft.com/office/drawing/2016/5/11/chartex" xmlns:cx6="http://schemas.microsoft.com/office/drawing/2016/5/12/chartex" xmlns:cx7="http://schemas.microsoft.com/office/drawing/2016/5/13/chartex" xmlns:cx8="http://schemas.microsoft.com/office/drawing/2016/5/14/chartex" xmlns:mc="http://schemas.openxmlformats.org/markup-compatibility/2006" xmlns:aink="http://schemas.microsoft.com/office/drawing/2016/ink" xmlns:am3d="http://schemas.microsoft.com/office/drawing/2017/model3d" xmlns:o="urn:schemas-microsoft-com:office:office" xmlns:oel="http://schemas.microsoft.com/office/2019/extlst" xmlns:r="http://schemas.openxmlformats.org/officeDocument/2006/relationships" xmlns:m="http://schemas.openxmlformats.org/officeDocument/2006/math" xmlns:v="urn:schemas-microsoft-com:vml" xmlns:wp14="http://schemas.microsoft.com/office/word/2010/wordprocessingDrawing" xmlns:wp="http://schemas.openxmlformats.org/drawingml/2006/wordprocessingDrawing" xmlns:w10="urn:schemas-microsoft-com:office:word" xmlns:w="http://schemas.openxmlformats.org/wordprocessingml/2006/main" xmlns:w14="http://schemas.microsoft.com/office/word/2010/wordml" xmlns:w15="http://schemas.microsoft.com/office/word/2012/wordml" xmlns:w16cex="http://schemas.microsoft.com/office/word/2018/wordml/cex" xmlns:w16cid="http://schemas.microsoft.com/office/word/2016/wordml/cid" xmlns:w16="http://schemas.microsoft.com/office/word/2018/wordml" xmlns:w16du="http://schemas.microsoft.com/office/word/2023/wordml/word16du" xmlns:w16sdtdh="http://schemas.microsoft.com/office/word/2020/wordml/sdtdatahash" xmlns:w16se="http://schemas.microsoft.com/office/word/2015/wordml/symex" xmlns:wpg="http://schemas.microsoft.com/office/word/2010/wordprocessingGroup" xmlns:wpi="http://schemas.microsoft.com/office/word/2010/wordprocessingInk" xmlns:wne="http://schemas.microsoft.com/office/word/2006/wordml" xmlns:wps="http://schemas.microsoft.com/office/word/2010/wordprocessingShape" mc:Ignorable="w14 w15 w16se w16cid w16 w16cex w16sdtdh w16du wp14">
   <w:p>
     <w:pPr>
       <w:pStyle w:val="Header"/>
@@ -2119,19 +2202,20 @@
     <w:r>
       <w:rPr>
         <w:noProof/>
-        <w:lang w:val="en-AU" w:eastAsia="en-AU"/>
       </w:rPr>
       <w:drawing>
-        <wp:inline distT="0" distB="0" distL="0" distR="0" wp14:anchorId="5E1256E8" wp14:editId="2055D92A">
-          <wp:extent cx="1276350" cy="657225"/>
-          <wp:effectExtent l="0" t="0" r="0" b="9525"/>
-          <wp:docPr id="6" name="Picture 6" descr="cid:image003.png@01D18FEE.CB65CD50"/>
-          <wp:cNvGraphicFramePr/>
+        <wp:inline distT="0" distB="0" distL="0" distR="0" wp14:anchorId="2A254062" wp14:editId="7223CA0A">
+          <wp:extent cx="923925" cy="371475"/>
+          <wp:effectExtent l="0" t="0" r="9525" b="9525"/>
+          <wp:docPr id="1" name="Bild 1"/>
+          <wp:cNvGraphicFramePr>
+            <a:graphicFrameLocks xmlns:a="http://schemas.openxmlformats.org/drawingml/2006/main" noChangeAspect="1"/>
+          </wp:cNvGraphicFramePr>
           <a:graphic xmlns:a="http://schemas.openxmlformats.org/drawingml/2006/main">
             <a:graphicData uri="http://schemas.openxmlformats.org/drawingml/2006/picture">
               <pic:pic xmlns:pic="http://schemas.openxmlformats.org/drawingml/2006/picture">
                 <pic:nvPicPr>
-                  <pic:cNvPr id="1" name="Picture 1" descr="cid:image003.png@01D18FEE.CB65CD50"/>
+                  <pic:cNvPr id="7" name="Bild 7"/>
                   <pic:cNvPicPr/>
                 </pic:nvPicPr>
                 <pic:blipFill>
@@ -2140,25 +2224,23 @@
                       <a:ext uri="{28A0092B-C50C-407E-A947-70E740481C1C}">
                         <a14:useLocalDpi xmlns:a14="http://schemas.microsoft.com/office/drawing/2010/main" val="0"/>
                       </a:ext>
+                      <a:ext uri="{96DAC541-7B7A-43D3-8B79-37D633B846F1}">
+                        <asvg:svgBlip xmlns:asvg="http://schemas.microsoft.com/office/drawing/2016/SVG/main" r:embed="rId2"/>
+                      </a:ext>
                     </a:extLst>
                   </a:blip>
-                  <a:srcRect/>
                   <a:stretch>
                     <a:fillRect/>
                   </a:stretch>
                 </pic:blipFill>
-                <pic:spPr bwMode="auto">
+                <pic:spPr>
                   <a:xfrm>
                     <a:off x="0" y="0"/>
-                    <a:ext cx="1276350" cy="657225"/>
+                    <a:ext cx="923925" cy="371475"/>
                   </a:xfrm>
                   <a:prstGeom prst="rect">
                     <a:avLst/>
                   </a:prstGeom>
-                  <a:noFill/>
-                  <a:ln>
-                    <a:noFill/>
-                  </a:ln>
                 </pic:spPr>
               </pic:pic>
             </a:graphicData>
@@ -2176,7 +2258,7 @@
 </file>
 
 <file path=word/numbering.xml><?xml version="1.0" encoding="utf-8"?>
-<w:numbering xmlns:wpc="http://schemas.microsoft.com/office/word/2010/wordprocessingCanvas" xmlns:cx="http://schemas.microsoft.com/office/drawing/2014/chartex" xmlns:cx1="http://schemas.microsoft.com/office/drawing/2015/9/8/chartex" xmlns:cx2="http://schemas.microsoft.com/office/drawing/2015/10/21/chartex" xmlns:cx3="http://schemas.microsoft.com/office/drawing/2016/5/9/chartex" xmlns:cx4="http://schemas.microsoft.com/office/drawing/2016/5/10/chartex" xmlns:cx5="http://schemas.microsoft.com/office/drawing/2016/5/11/chartex" xmlns:cx6="http://schemas.microsoft.com/office/drawing/2016/5/12/chartex" xmlns:cx7="http://schemas.microsoft.com/office/drawing/2016/5/13/chartex" xmlns:cx8="http://schemas.microsoft.com/office/drawing/2016/5/14/chartex" xmlns:mc="http://schemas.openxmlformats.org/markup-compatibility/2006" xmlns:aink="http://schemas.microsoft.com/office/drawing/2016/ink" xmlns:am3d="http://schemas.microsoft.com/office/drawing/2017/model3d" xmlns:o="urn:schemas-microsoft-com:office:office" xmlns:r="http://schemas.openxmlformats.org/officeDocument/2006/relationships" xmlns:m="http://schemas.openxmlformats.org/officeDocument/2006/math" xmlns:v="urn:schemas-microsoft-com:vml" xmlns:wp14="http://schemas.microsoft.com/office/word/2010/wordprocessingDrawing" xmlns:wp="http://schemas.openxmlformats.org/drawingml/2006/wordprocessingDrawing" xmlns:w10="urn:schemas-microsoft-com:office:word" xmlns:w="http://schemas.openxmlformats.org/wordprocessingml/2006/main" xmlns:w14="http://schemas.microsoft.com/office/word/2010/wordml" xmlns:w15="http://schemas.microsoft.com/office/word/2012/wordml" xmlns:w16cex="http://schemas.microsoft.com/office/word/2018/wordml/cex" xmlns:w16cid="http://schemas.microsoft.com/office/word/2016/wordml/cid" xmlns:w16="http://schemas.microsoft.com/office/word/2018/wordml" xmlns:w16sdtdh="http://schemas.microsoft.com/office/word/2020/wordml/sdtdatahash" xmlns:w16se="http://schemas.microsoft.com/office/word/2015/wordml/symex" xmlns:wpg="http://schemas.microsoft.com/office/word/2010/wordprocessingGroup" xmlns:wpi="http://schemas.microsoft.com/office/word/2010/wordprocessingInk" xmlns:wne="http://schemas.microsoft.com/office/word/2006/wordml" xmlns:wps="http://schemas.microsoft.com/office/word/2010/wordprocessingShape" mc:Ignorable="w14 w15 w16se w16cid w16 w16cex w16sdtdh wp14">
+<w:numbering xmlns:wpc="http://schemas.microsoft.com/office/word/2010/wordprocessingCanvas" xmlns:cx="http://schemas.microsoft.com/office/drawing/2014/chartex" xmlns:cx1="http://schemas.microsoft.com/office/drawing/2015/9/8/chartex" xmlns:cx2="http://schemas.microsoft.com/office/drawing/2015/10/21/chartex" xmlns:cx3="http://schemas.microsoft.com/office/drawing/2016/5/9/chartex" xmlns:cx4="http://schemas.microsoft.com/office/drawing/2016/5/10/chartex" xmlns:cx5="http://schemas.microsoft.com/office/drawing/2016/5/11/chartex" xmlns:cx6="http://schemas.microsoft.com/office/drawing/2016/5/12/chartex" xmlns:cx7="http://schemas.microsoft.com/office/drawing/2016/5/13/chartex" xmlns:cx8="http://schemas.microsoft.com/office/drawing/2016/5/14/chartex" xmlns:mc="http://schemas.openxmlformats.org/markup-compatibility/2006" xmlns:aink="http://schemas.microsoft.com/office/drawing/2016/ink" xmlns:am3d="http://schemas.microsoft.com/office/drawing/2017/model3d" xmlns:o="urn:schemas-microsoft-com:office:office" xmlns:oel="http://schemas.microsoft.com/office/2019/extlst" xmlns:r="http://schemas.openxmlformats.org/officeDocument/2006/relationships" xmlns:m="http://schemas.openxmlformats.org/officeDocument/2006/math" xmlns:v="urn:schemas-microsoft-com:vml" xmlns:wp14="http://schemas.microsoft.com/office/word/2010/wordprocessingDrawing" xmlns:wp="http://schemas.openxmlformats.org/drawingml/2006/wordprocessingDrawing" xmlns:w10="urn:schemas-microsoft-com:office:word" xmlns:w="http://schemas.openxmlformats.org/wordprocessingml/2006/main" xmlns:w14="http://schemas.microsoft.com/office/word/2010/wordml" xmlns:w15="http://schemas.microsoft.com/office/word/2012/wordml" xmlns:w16cex="http://schemas.microsoft.com/office/word/2018/wordml/cex" xmlns:w16cid="http://schemas.microsoft.com/office/word/2016/wordml/cid" xmlns:w16="http://schemas.microsoft.com/office/word/2018/wordml" xmlns:w16du="http://schemas.microsoft.com/office/word/2023/wordml/word16du" xmlns:w16sdtdh="http://schemas.microsoft.com/office/word/2020/wordml/sdtdatahash" xmlns:w16se="http://schemas.microsoft.com/office/word/2015/wordml/symex" xmlns:wpg="http://schemas.microsoft.com/office/word/2010/wordprocessingGroup" xmlns:wpi="http://schemas.microsoft.com/office/word/2010/wordprocessingInk" xmlns:wne="http://schemas.microsoft.com/office/word/2006/wordml" xmlns:wps="http://schemas.microsoft.com/office/word/2010/wordprocessingShape" mc:Ignorable="w14 w15 w16se w16cid w16 w16cex w16sdtdh w16du wp14">
   <w:abstractNum w:abstractNumId="0" w15:restartNumberingAfterBreak="0">
     <w:nsid w:val="04206DEE"/>
     <w:multiLevelType w:val="hybridMultilevel"/>
@@ -4206,68 +4288,68 @@
       </w:rPr>
     </w:lvl>
   </w:abstractNum>
-  <w:num w:numId="1">
+  <w:num w:numId="1" w16cid:durableId="65342739">
     <w:abstractNumId w:val="16"/>
   </w:num>
-  <w:num w:numId="2">
+  <w:num w:numId="2" w16cid:durableId="670596336">
     <w:abstractNumId w:val="2"/>
   </w:num>
-  <w:num w:numId="3">
+  <w:num w:numId="3" w16cid:durableId="1025599280">
     <w:abstractNumId w:val="11"/>
   </w:num>
-  <w:num w:numId="4">
+  <w:num w:numId="4" w16cid:durableId="437062784">
     <w:abstractNumId w:val="18"/>
   </w:num>
-  <w:num w:numId="5">
+  <w:num w:numId="5" w16cid:durableId="1586963529">
     <w:abstractNumId w:val="6"/>
   </w:num>
-  <w:num w:numId="6">
+  <w:num w:numId="6" w16cid:durableId="2018461860">
     <w:abstractNumId w:val="7"/>
   </w:num>
-  <w:num w:numId="7">
+  <w:num w:numId="7" w16cid:durableId="985665431">
     <w:abstractNumId w:val="1"/>
   </w:num>
-  <w:num w:numId="8">
+  <w:num w:numId="8" w16cid:durableId="2009405119">
     <w:abstractNumId w:val="0"/>
   </w:num>
-  <w:num w:numId="9">
+  <w:num w:numId="9" w16cid:durableId="842741893">
     <w:abstractNumId w:val="13"/>
   </w:num>
-  <w:num w:numId="10">
+  <w:num w:numId="10" w16cid:durableId="319312863">
     <w:abstractNumId w:val="14"/>
   </w:num>
-  <w:num w:numId="11">
+  <w:num w:numId="11" w16cid:durableId="1140489552">
     <w:abstractNumId w:val="10"/>
   </w:num>
-  <w:num w:numId="12">
+  <w:num w:numId="12" w16cid:durableId="102118255">
     <w:abstractNumId w:val="9"/>
   </w:num>
-  <w:num w:numId="13">
+  <w:num w:numId="13" w16cid:durableId="1191577158">
     <w:abstractNumId w:val="15"/>
   </w:num>
-  <w:num w:numId="14">
+  <w:num w:numId="14" w16cid:durableId="118182835">
     <w:abstractNumId w:val="5"/>
   </w:num>
-  <w:num w:numId="15">
+  <w:num w:numId="15" w16cid:durableId="489178739">
     <w:abstractNumId w:val="8"/>
   </w:num>
-  <w:num w:numId="16">
+  <w:num w:numId="16" w16cid:durableId="1760909454">
     <w:abstractNumId w:val="17"/>
   </w:num>
-  <w:num w:numId="17">
+  <w:num w:numId="17" w16cid:durableId="141234894">
     <w:abstractNumId w:val="12"/>
   </w:num>
-  <w:num w:numId="18">
+  <w:num w:numId="18" w16cid:durableId="1851288465">
     <w:abstractNumId w:val="4"/>
   </w:num>
-  <w:num w:numId="19">
+  <w:num w:numId="19" w16cid:durableId="1958295041">
     <w:abstractNumId w:val="3"/>
   </w:num>
 </w:numbering>
 </file>
 
 <file path=word/styles.xml><?xml version="1.0" encoding="utf-8"?>
-<w:styles xmlns:mc="http://schemas.openxmlformats.org/markup-compatibility/2006" xmlns:r="http://schemas.openxmlformats.org/officeDocument/2006/relationships" xmlns:w="http://schemas.openxmlformats.org/wordprocessingml/2006/main" xmlns:w14="http://schemas.microsoft.com/office/word/2010/wordml" xmlns:w15="http://schemas.microsoft.com/office/word/2012/wordml" xmlns:w16cex="http://schemas.microsoft.com/office/word/2018/wordml/cex" xmlns:w16cid="http://schemas.microsoft.com/office/word/2016/wordml/cid" xmlns:w16="http://schemas.microsoft.com/office/word/2018/wordml" xmlns:w16sdtdh="http://schemas.microsoft.com/office/word/2020/wordml/sdtdatahash" xmlns:w16se="http://schemas.microsoft.com/office/word/2015/wordml/symex" mc:Ignorable="w14 w15 w16se w16cid w16 w16cex w16sdtdh">
+<w:styles xmlns:mc="http://schemas.openxmlformats.org/markup-compatibility/2006" xmlns:r="http://schemas.openxmlformats.org/officeDocument/2006/relationships" xmlns:w="http://schemas.openxmlformats.org/wordprocessingml/2006/main" xmlns:w14="http://schemas.microsoft.com/office/word/2010/wordml" xmlns:w15="http://schemas.microsoft.com/office/word/2012/wordml" xmlns:w16cex="http://schemas.microsoft.com/office/word/2018/wordml/cex" xmlns:w16cid="http://schemas.microsoft.com/office/word/2016/wordml/cid" xmlns:w16="http://schemas.microsoft.com/office/word/2018/wordml" xmlns:w16du="http://schemas.microsoft.com/office/word/2023/wordml/word16du" xmlns:w16sdtdh="http://schemas.microsoft.com/office/word/2020/wordml/sdtdatahash" xmlns:w16se="http://schemas.microsoft.com/office/word/2015/wordml/symex" mc:Ignorable="w14 w15 w16se w16cid w16 w16cex w16sdtdh w16du">
   <w:docDefaults>
     <w:rPrDefault>
       <w:rPr>
@@ -6474,6 +6556,121 @@
       </w:tcPr>
     </w:tblStylePr>
   </w:style>
+  <w:style w:type="table" w:customStyle="1" w:styleId="ListTable3-Accent3-OX2">
+    <w:name w:val="ListTable3-Accent3-OX2"/>
+    <w:basedOn w:val="ListTable3-Accent3"/>
+    <w:uiPriority w:val="99"/>
+    <w:rsid w:val="005F210E"/>
+    <w:rPr>
+      <w:sz w:val="18"/>
+    </w:rPr>
+    <w:tblPr/>
+    <w:tblStylePr w:type="firstRow">
+      <w:rPr>
+        <w:b/>
+        <w:bCs/>
+        <w:color w:val="FFFFFF" w:themeColor="background1"/>
+      </w:rPr>
+      <w:tblPr/>
+      <w:tcPr>
+        <w:shd w:val="clear" w:color="auto" w:fill="A5A5A5" w:themeFill="accent3"/>
+      </w:tcPr>
+    </w:tblStylePr>
+    <w:tblStylePr w:type="lastRow">
+      <w:rPr>
+        <w:b/>
+        <w:bCs/>
+      </w:rPr>
+      <w:tblPr/>
+      <w:tcPr>
+        <w:tcBorders>
+          <w:top w:val="double" w:sz="4" w:space="0" w:color="A5A5A5" w:themeColor="accent3"/>
+        </w:tcBorders>
+        <w:shd w:val="clear" w:color="auto" w:fill="FFFFFF" w:themeFill="background1"/>
+      </w:tcPr>
+    </w:tblStylePr>
+    <w:tblStylePr w:type="firstCol">
+      <w:rPr>
+        <w:b/>
+        <w:bCs/>
+      </w:rPr>
+      <w:tblPr/>
+      <w:tcPr>
+        <w:tcBorders>
+          <w:right w:val="nil"/>
+        </w:tcBorders>
+        <w:shd w:val="clear" w:color="auto" w:fill="FFFFFF" w:themeFill="background1"/>
+      </w:tcPr>
+    </w:tblStylePr>
+    <w:tblStylePr w:type="lastCol">
+      <w:rPr>
+        <w:b/>
+        <w:bCs/>
+      </w:rPr>
+      <w:tblPr/>
+      <w:tcPr>
+        <w:tcBorders>
+          <w:left w:val="nil"/>
+        </w:tcBorders>
+        <w:shd w:val="clear" w:color="auto" w:fill="FFFFFF" w:themeFill="background1"/>
+      </w:tcPr>
+    </w:tblStylePr>
+    <w:tblStylePr w:type="band1Vert">
+      <w:tblPr/>
+      <w:tcPr>
+        <w:tcBorders>
+          <w:left w:val="single" w:sz="4" w:space="0" w:color="A5A5A5" w:themeColor="accent3"/>
+          <w:right w:val="single" w:sz="4" w:space="0" w:color="A5A5A5" w:themeColor="accent3"/>
+        </w:tcBorders>
+      </w:tcPr>
+    </w:tblStylePr>
+    <w:tblStylePr w:type="band1Horz">
+      <w:tblPr/>
+      <w:tcPr>
+        <w:tcBorders>
+          <w:top w:val="single" w:sz="4" w:space="0" w:color="A5A5A5" w:themeColor="accent3"/>
+          <w:bottom w:val="single" w:sz="4" w:space="0" w:color="A5A5A5" w:themeColor="accent3"/>
+          <w:insideH w:val="nil"/>
+        </w:tcBorders>
+      </w:tcPr>
+    </w:tblStylePr>
+    <w:tblStylePr w:type="neCell">
+      <w:tblPr/>
+      <w:tcPr>
+        <w:tcBorders>
+          <w:left w:val="nil"/>
+          <w:bottom w:val="nil"/>
+        </w:tcBorders>
+      </w:tcPr>
+    </w:tblStylePr>
+    <w:tblStylePr w:type="nwCell">
+      <w:tblPr/>
+      <w:tcPr>
+        <w:tcBorders>
+          <w:bottom w:val="nil"/>
+          <w:right w:val="nil"/>
+        </w:tcBorders>
+      </w:tcPr>
+    </w:tblStylePr>
+    <w:tblStylePr w:type="seCell">
+      <w:tblPr/>
+      <w:tcPr>
+        <w:tcBorders>
+          <w:top w:val="double" w:sz="4" w:space="0" w:color="A5A5A5" w:themeColor="accent3"/>
+          <w:left w:val="nil"/>
+        </w:tcBorders>
+      </w:tcPr>
+    </w:tblStylePr>
+    <w:tblStylePr w:type="swCell">
+      <w:tblPr/>
+      <w:tcPr>
+        <w:tcBorders>
+          <w:top w:val="double" w:sz="4" w:space="0" w:color="A5A5A5" w:themeColor="accent3"/>
+          <w:right w:val="nil"/>
+        </w:tcBorders>
+      </w:tcPr>
+    </w:tblStylePr>
+  </w:style>
 </w:styles>
 </file>
 
@@ -6773,8 +6970,33 @@
 </file>
 
 <file path=customXml/item1.xml><?xml version="1.0" encoding="utf-8"?>
-<ct:contentTypeSchema xmlns:ct="http://schemas.microsoft.com/office/2006/metadata/contentType" xmlns:ma="http://schemas.microsoft.com/office/2006/metadata/properties/metaAttributes" ct:_="" ma:_="" ma:contentTypeName="Document" ma:contentTypeID="0x010100B3416DCB34DD7C4B92E65D12CB7FCD38" ma:contentTypeVersion="15" ma:contentTypeDescription="Create a new document." ma:contentTypeScope="" ma:versionID="65b0a746a148edb6cd10986272315b1f">
-  <xsd:schema xmlns:xsd="http://www.w3.org/2001/XMLSchema" xmlns:xs="http://www.w3.org/2001/XMLSchema" xmlns:p="http://schemas.microsoft.com/office/2006/metadata/properties" xmlns:ns2="79cd7128-7692-472f-9aff-5e5a6b9f80d3" xmlns:ns3="4c813fe8-1347-4959-8219-8a1b0e95da11" targetNamespace="http://schemas.microsoft.com/office/2006/metadata/properties" ma:root="true" ma:fieldsID="58eb3e04bae002f6adef8007524b2a24" ns2:_="" ns3:_="">
+<p:properties xmlns:p="http://schemas.microsoft.com/office/2006/metadata/properties" xmlns:xsi="http://www.w3.org/2001/XMLSchema-instance" xmlns:pc="http://schemas.microsoft.com/office/infopath/2007/PartnerControls">
+  <documentManagement>
+    <lcf76f155ced4ddcb4097134ff3c332f xmlns="4c813fe8-1347-4959-8219-8a1b0e95da11">
+      <Terms xmlns="http://schemas.microsoft.com/office/infopath/2007/PartnerControls"/>
+    </lcf76f155ced4ddcb4097134ff3c332f>
+    <TaxCatchAll xmlns="79cd7128-7692-472f-9aff-5e5a6b9f80d3" xsi:nil="true"/>
+    <OX2_Project_Id xmlns="79cd7128-7692-472f-9aff-5e5a6b9f80d3">10471</OX2_Project_Id>
+  </documentManagement>
+</p:properties>
+</file>
+
+<file path=customXml/item2.xml><?xml version="1.0" encoding="utf-8"?>
+<b:Sources xmlns:b="http://schemas.openxmlformats.org/officeDocument/2006/bibliography" xmlns="http://schemas.openxmlformats.org/officeDocument/2006/bibliography" SelectedStyle="\APASixthEditionOfficeOnline.xsl" StyleName="APA" Version="6"/>
+</file>
+
+<file path=customXml/item3.xml><?xml version="1.0" encoding="utf-8"?>
+<?mso-contentType ?>
+<FormTemplates xmlns="http://schemas.microsoft.com/sharepoint/v3/contenttype/forms">
+  <Display>DocumentLibraryForm</Display>
+  <Edit>DocumentLibraryForm</Edit>
+  <New>DocumentLibraryForm</New>
+</FormTemplates>
+</file>
+
+<file path=customXml/item4.xml><?xml version="1.0" encoding="utf-8"?>
+<ct:contentTypeSchema xmlns:ct="http://schemas.microsoft.com/office/2006/metadata/contentType" xmlns:ma="http://schemas.microsoft.com/office/2006/metadata/properties/metaAttributes" ct:_="" ma:_="" ma:contentTypeName="Document" ma:contentTypeID="0x010100B3416DCB34DD7C4B92E65D12CB7FCD38" ma:contentTypeVersion="16" ma:contentTypeDescription="Create a new document." ma:contentTypeScope="" ma:versionID="bac8be2826a85e5a9dd452e9d6c31841">
+  <xsd:schema xmlns:xsd="http://www.w3.org/2001/XMLSchema" xmlns:xs="http://www.w3.org/2001/XMLSchema" xmlns:p="http://schemas.microsoft.com/office/2006/metadata/properties" xmlns:ns2="79cd7128-7692-472f-9aff-5e5a6b9f80d3" xmlns:ns3="4c813fe8-1347-4959-8219-8a1b0e95da11" targetNamespace="http://schemas.microsoft.com/office/2006/metadata/properties" ma:root="true" ma:fieldsID="bef6fd18dd0aaa5b9dabdafd5fa7b70b" ns2:_="" ns3:_="">
     <xsd:import namespace="79cd7128-7692-472f-9aff-5e5a6b9f80d3"/>
     <xsd:import namespace="4c813fe8-1347-4959-8219-8a1b0e95da11"/>
     <xsd:element name="properties">
@@ -6791,12 +7013,13 @@
                 <xsd:element ref="ns3:MediaServiceObjectDetectorVersions" minOccurs="0"/>
                 <xsd:element ref="ns3:lcf76f155ced4ddcb4097134ff3c332f" minOccurs="0"/>
                 <xsd:element ref="ns2:TaxCatchAll" minOccurs="0"/>
-                <xsd:element ref="ns3:MediaServiceOCR" minOccurs="0"/>
                 <xsd:element ref="ns3:MediaServiceGenerationTime" minOccurs="0"/>
                 <xsd:element ref="ns3:MediaServiceEventHashCode" minOccurs="0"/>
+                <xsd:element ref="ns3:MediaServiceOCR" minOccurs="0"/>
                 <xsd:element ref="ns3:MediaServiceDateTaken" minOccurs="0"/>
+                <xsd:element ref="ns3:MediaLengthInSeconds" minOccurs="0"/>
                 <xsd:element ref="ns3:MediaServiceLocation" minOccurs="0"/>
-                <xsd:element ref="ns3:MediaLengthInSeconds" minOccurs="0"/>
+                <xsd:element ref="ns3:MediaServiceSearchProperties" minOccurs="0"/>
               </xsd:all>
             </xsd:complexType>
           </xsd:element>
@@ -6838,7 +7061,7 @@
         </xsd:restriction>
       </xsd:simpleType>
     </xsd:element>
-    <xsd:element name="TaxCatchAll" ma:index="16" nillable="true" ma:displayName="Taxonomy Catch All Column" ma:hidden="true" ma:list="{6d933788-18c3-4fb6-81e3-30797d1d2137}" ma:internalName="TaxCatchAll" ma:showField="CatchAllData" ma:web="79cd7128-7692-472f-9aff-5e5a6b9f80d3">
+    <xsd:element name="TaxCatchAll" ma:index="16" nillable="true" ma:displayName="Taxonomy Catch All Column" ma:hidden="true" ma:list="{6ec4a4bc-2685-4191-8e5b-741c43db70a3}" ma:internalName="TaxCatchAll" ma:showField="CatchAllData" ma:web="79cd7128-7692-472f-9aff-5e5a6b9f80d3">
       <xsd:complexType>
         <xsd:complexContent>
           <xsd:extension base="dms:MultiChoiceLookup">
@@ -6875,36 +7098,41 @@
         </xsd:sequence>
       </xsd:complexType>
     </xsd:element>
-    <xsd:element name="MediaServiceOCR" ma:index="17" nillable="true" ma:displayName="Extracted Text" ma:internalName="MediaServiceOCR" ma:readOnly="true">
+    <xsd:element name="MediaServiceGenerationTime" ma:index="17" nillable="true" ma:displayName="MediaServiceGenerationTime" ma:hidden="true" ma:internalName="MediaServiceGenerationTime" ma:readOnly="true">
+      <xsd:simpleType>
+        <xsd:restriction base="dms:Text"/>
+      </xsd:simpleType>
+    </xsd:element>
+    <xsd:element name="MediaServiceEventHashCode" ma:index="18" nillable="true" ma:displayName="MediaServiceEventHashCode" ma:hidden="true" ma:internalName="MediaServiceEventHashCode" ma:readOnly="true">
+      <xsd:simpleType>
+        <xsd:restriction base="dms:Text"/>
+      </xsd:simpleType>
+    </xsd:element>
+    <xsd:element name="MediaServiceOCR" ma:index="19" nillable="true" ma:displayName="Extracted Text" ma:internalName="MediaServiceOCR" ma:readOnly="true">
       <xsd:simpleType>
         <xsd:restriction base="dms:Note">
           <xsd:maxLength value="255"/>
         </xsd:restriction>
       </xsd:simpleType>
     </xsd:element>
-    <xsd:element name="MediaServiceGenerationTime" ma:index="18" nillable="true" ma:displayName="MediaServiceGenerationTime" ma:hidden="true" ma:internalName="MediaServiceGenerationTime" ma:readOnly="true">
+    <xsd:element name="MediaServiceDateTaken" ma:index="20" nillable="true" ma:displayName="MediaServiceDateTaken" ma:description="" ma:hidden="true" ma:indexed="true" ma:internalName="MediaServiceDateTaken" ma:readOnly="true">
       <xsd:simpleType>
         <xsd:restriction base="dms:Text"/>
       </xsd:simpleType>
     </xsd:element>
-    <xsd:element name="MediaServiceEventHashCode" ma:index="19" nillable="true" ma:displayName="MediaServiceEventHashCode" ma:hidden="true" ma:internalName="MediaServiceEventHashCode" ma:readOnly="true">
+    <xsd:element name="MediaLengthInSeconds" ma:index="21" nillable="true" ma:displayName="MediaLengthInSeconds" ma:hidden="true" ma:internalName="MediaLengthInSeconds" ma:readOnly="true">
+      <xsd:simpleType>
+        <xsd:restriction base="dms:Unknown"/>
+      </xsd:simpleType>
+    </xsd:element>
+    <xsd:element name="MediaServiceLocation" ma:index="22" nillable="true" ma:displayName="Location" ma:description="" ma:indexed="true" ma:internalName="MediaServiceLocation" ma:readOnly="true">
       <xsd:simpleType>
         <xsd:restriction base="dms:Text"/>
       </xsd:simpleType>
     </xsd:element>
-    <xsd:element name="MediaServiceDateTaken" ma:index="20" nillable="true" ma:displayName="MediaServiceDateTaken" ma:hidden="true" ma:indexed="true" ma:internalName="MediaServiceDateTaken" ma:readOnly="true">
+    <xsd:element name="MediaServiceSearchProperties" ma:index="23" nillable="true" ma:displayName="MediaServiceSearchProperties" ma:hidden="true" ma:internalName="MediaServiceSearchProperties" ma:readOnly="true">
       <xsd:simpleType>
-        <xsd:restriction base="dms:Text"/>
-      </xsd:simpleType>
-    </xsd:element>
-    <xsd:element name="MediaServiceLocation" ma:index="21" nillable="true" ma:displayName="Location" ma:indexed="true" ma:internalName="MediaServiceLocation" ma:readOnly="true">
-      <xsd:simpleType>
-        <xsd:restriction base="dms:Text"/>
-      </xsd:simpleType>
-    </xsd:element>
-    <xsd:element name="MediaLengthInSeconds" ma:index="22" nillable="true" ma:displayName="MediaLengthInSeconds" ma:hidden="true" ma:internalName="MediaLengthInSeconds" ma:readOnly="true">
-      <xsd:simpleType>
-        <xsd:restriction base="dms:Unknown"/>
+        <xsd:restriction base="dms:Note"/>
       </xsd:simpleType>
     </xsd:element>
   </xsd:schema>
@@ -7007,36 +7235,26 @@
 </ct:contentTypeSchema>
 </file>
 
-<file path=customXml/item2.xml><?xml version="1.0" encoding="utf-8"?>
-<?mso-contentType ?>
-<FormTemplates xmlns="http://schemas.microsoft.com/sharepoint/v3/contenttype/forms">
-  <Display>DocumentLibraryForm</Display>
-  <Edit>DocumentLibraryForm</Edit>
-  <New>DocumentLibraryForm</New>
-</FormTemplates>
-</file>
-
-<file path=customXml/item3.xml><?xml version="1.0" encoding="utf-8"?>
-<b:Sources xmlns:b="http://schemas.openxmlformats.org/officeDocument/2006/bibliography" xmlns="http://schemas.openxmlformats.org/officeDocument/2006/bibliography" SelectedStyle="\APASixthEditionOfficeOnline.xsl" StyleName="APA" Version="6"/>
-</file>
-
-<file path=customXml/item4.xml><?xml version="1.0" encoding="utf-8"?>
-<p:properties xmlns:p="http://schemas.microsoft.com/office/2006/metadata/properties" xmlns:xsi="http://www.w3.org/2001/XMLSchema-instance" xmlns:pc="http://schemas.microsoft.com/office/infopath/2007/PartnerControls">
-  <documentManagement>
-    <lcf76f155ced4ddcb4097134ff3c332f xmlns="4c813fe8-1347-4959-8219-8a1b0e95da11">
-      <Terms xmlns="http://schemas.microsoft.com/office/infopath/2007/PartnerControls"/>
-    </lcf76f155ced4ddcb4097134ff3c332f>
-    <TaxCatchAll xmlns="79cd7128-7692-472f-9aff-5e5a6b9f80d3" xsi:nil="true"/>
-    <OX2_Project_Id xmlns="79cd7128-7692-472f-9aff-5e5a6b9f80d3">10471</OX2_Project_Id>
-  </documentManagement>
-</p:properties>
-</file>
-
 <file path=customXml/itemProps1.xml><?xml version="1.0" encoding="utf-8"?>
-<ds:datastoreItem xmlns:ds="http://schemas.openxmlformats.org/officeDocument/2006/customXml" ds:itemID="{C24ACD06-2887-4F49-A6A6-D45E47C598D0}"/>
+<ds:datastoreItem xmlns:ds="http://schemas.openxmlformats.org/officeDocument/2006/customXml" ds:itemID="{5691309E-1641-4DEA-8C4A-A43DD590D466}">
+  <ds:schemaRefs>
+    <ds:schemaRef ds:uri="http://schemas.microsoft.com/office/2006/metadata/properties"/>
+    <ds:schemaRef ds:uri="http://schemas.microsoft.com/office/infopath/2007/PartnerControls"/>
+    <ds:schemaRef ds:uri="4c813fe8-1347-4959-8219-8a1b0e95da11"/>
+    <ds:schemaRef ds:uri="79cd7128-7692-472f-9aff-5e5a6b9f80d3"/>
+  </ds:schemaRefs>
+</ds:datastoreItem>
 </file>
 
 <file path=customXml/itemProps2.xml><?xml version="1.0" encoding="utf-8"?>
+<ds:datastoreItem xmlns:ds="http://schemas.openxmlformats.org/officeDocument/2006/customXml" ds:itemID="{0D48847C-59FA-4F90-81A9-8A2115F7CC45}">
+  <ds:schemaRefs>
+    <ds:schemaRef ds:uri="http://schemas.openxmlformats.org/officeDocument/2006/bibliography"/>
+  </ds:schemaRefs>
+</ds:datastoreItem>
+</file>
+
+<file path=customXml/itemProps3.xml><?xml version="1.0" encoding="utf-8"?>
 <ds:datastoreItem xmlns:ds="http://schemas.openxmlformats.org/officeDocument/2006/customXml" ds:itemID="{B8083814-D5AA-495A-B1B8-816F8BD9CEED}">
   <ds:schemaRefs>
     <ds:schemaRef ds:uri="http://schemas.microsoft.com/sharepoint/v3/contenttype/forms"/>
@@ -7044,20 +7262,6 @@
 </ds:datastoreItem>
 </file>
 
-<file path=customXml/itemProps3.xml><?xml version="1.0" encoding="utf-8"?>
-<ds:datastoreItem xmlns:ds="http://schemas.openxmlformats.org/officeDocument/2006/customXml" ds:itemID="{0D48847C-59FA-4F90-81A9-8A2115F7CC45}">
-  <ds:schemaRefs>
-    <ds:schemaRef ds:uri="http://schemas.openxmlformats.org/officeDocument/2006/bibliography"/>
-  </ds:schemaRefs>
-</ds:datastoreItem>
-</file>
-
 <file path=customXml/itemProps4.xml><?xml version="1.0" encoding="utf-8"?>
-<ds:datastoreItem xmlns:ds="http://schemas.openxmlformats.org/officeDocument/2006/customXml" ds:itemID="{5691309E-1641-4DEA-8C4A-A43DD590D466}">
-  <ds:schemaRefs>
-    <ds:schemaRef ds:uri="http://schemas.microsoft.com/office/2006/metadata/properties"/>
-    <ds:schemaRef ds:uri="http://schemas.microsoft.com/office/infopath/2007/PartnerControls"/>
-    <ds:schemaRef ds:uri="75fb3904-3f06-42fc-9627-0ef05242bb44"/>
-  </ds:schemaRefs>
-</ds:datastoreItem>
+<ds:datastoreItem xmlns:ds="http://schemas.openxmlformats.org/officeDocument/2006/customXml" ds:itemID="{49C3703B-474E-4BE8-849C-8753CBB451B6}"/>
 </file>
</xml_diff>

<commit_message>
Align FW10 to FW9 settings
</commit_message>
<xml_diff>
--- a/Plots/ReportTemplate.docx
+++ b/Plots/ReportTemplate.docx
@@ -6995,8 +6995,8 @@
 </file>
 
 <file path=customXml/item4.xml><?xml version="1.0" encoding="utf-8"?>
-<ct:contentTypeSchema xmlns:ct="http://schemas.microsoft.com/office/2006/metadata/contentType" xmlns:ma="http://schemas.microsoft.com/office/2006/metadata/properties/metaAttributes" ct:_="" ma:_="" ma:contentTypeName="Document" ma:contentTypeID="0x010100B3416DCB34DD7C4B92E65D12CB7FCD38" ma:contentTypeVersion="15" ma:contentTypeDescription="Create a new document." ma:contentTypeScope="" ma:versionID="65b0a746a148edb6cd10986272315b1f">
-  <xsd:schema xmlns:xsd="http://www.w3.org/2001/XMLSchema" xmlns:xs="http://www.w3.org/2001/XMLSchema" xmlns:p="http://schemas.microsoft.com/office/2006/metadata/properties" xmlns:ns2="79cd7128-7692-472f-9aff-5e5a6b9f80d3" xmlns:ns3="4c813fe8-1347-4959-8219-8a1b0e95da11" targetNamespace="http://schemas.microsoft.com/office/2006/metadata/properties" ma:root="true" ma:fieldsID="58eb3e04bae002f6adef8007524b2a24" ns2:_="" ns3:_="">
+<ct:contentTypeSchema xmlns:ct="http://schemas.microsoft.com/office/2006/metadata/contentType" xmlns:ma="http://schemas.microsoft.com/office/2006/metadata/properties/metaAttributes" ct:_="" ma:_="" ma:contentTypeName="Document" ma:contentTypeID="0x010100B3416DCB34DD7C4B92E65D12CB7FCD38" ma:contentTypeVersion="16" ma:contentTypeDescription="Create a new document." ma:contentTypeScope="" ma:versionID="bac8be2826a85e5a9dd452e9d6c31841">
+  <xsd:schema xmlns:xsd="http://www.w3.org/2001/XMLSchema" xmlns:xs="http://www.w3.org/2001/XMLSchema" xmlns:p="http://schemas.microsoft.com/office/2006/metadata/properties" xmlns:ns2="79cd7128-7692-472f-9aff-5e5a6b9f80d3" xmlns:ns3="4c813fe8-1347-4959-8219-8a1b0e95da11" targetNamespace="http://schemas.microsoft.com/office/2006/metadata/properties" ma:root="true" ma:fieldsID="bef6fd18dd0aaa5b9dabdafd5fa7b70b" ns2:_="" ns3:_="">
     <xsd:import namespace="79cd7128-7692-472f-9aff-5e5a6b9f80d3"/>
     <xsd:import namespace="4c813fe8-1347-4959-8219-8a1b0e95da11"/>
     <xsd:element name="properties">
@@ -7013,12 +7013,13 @@
                 <xsd:element ref="ns3:MediaServiceObjectDetectorVersions" minOccurs="0"/>
                 <xsd:element ref="ns3:lcf76f155ced4ddcb4097134ff3c332f" minOccurs="0"/>
                 <xsd:element ref="ns2:TaxCatchAll" minOccurs="0"/>
-                <xsd:element ref="ns3:MediaServiceOCR" minOccurs="0"/>
                 <xsd:element ref="ns3:MediaServiceGenerationTime" minOccurs="0"/>
                 <xsd:element ref="ns3:MediaServiceEventHashCode" minOccurs="0"/>
+                <xsd:element ref="ns3:MediaServiceOCR" minOccurs="0"/>
                 <xsd:element ref="ns3:MediaServiceDateTaken" minOccurs="0"/>
+                <xsd:element ref="ns3:MediaLengthInSeconds" minOccurs="0"/>
                 <xsd:element ref="ns3:MediaServiceLocation" minOccurs="0"/>
-                <xsd:element ref="ns3:MediaLengthInSeconds" minOccurs="0"/>
+                <xsd:element ref="ns3:MediaServiceSearchProperties" minOccurs="0"/>
               </xsd:all>
             </xsd:complexType>
           </xsd:element>
@@ -7060,7 +7061,7 @@
         </xsd:restriction>
       </xsd:simpleType>
     </xsd:element>
-    <xsd:element name="TaxCatchAll" ma:index="16" nillable="true" ma:displayName="Taxonomy Catch All Column" ma:hidden="true" ma:list="{6d933788-18c3-4fb6-81e3-30797d1d2137}" ma:internalName="TaxCatchAll" ma:showField="CatchAllData" ma:web="79cd7128-7692-472f-9aff-5e5a6b9f80d3">
+    <xsd:element name="TaxCatchAll" ma:index="16" nillable="true" ma:displayName="Taxonomy Catch All Column" ma:hidden="true" ma:list="{6ec4a4bc-2685-4191-8e5b-741c43db70a3}" ma:internalName="TaxCatchAll" ma:showField="CatchAllData" ma:web="79cd7128-7692-472f-9aff-5e5a6b9f80d3">
       <xsd:complexType>
         <xsd:complexContent>
           <xsd:extension base="dms:MultiChoiceLookup">
@@ -7097,36 +7098,41 @@
         </xsd:sequence>
       </xsd:complexType>
     </xsd:element>
-    <xsd:element name="MediaServiceOCR" ma:index="17" nillable="true" ma:displayName="Extracted Text" ma:internalName="MediaServiceOCR" ma:readOnly="true">
+    <xsd:element name="MediaServiceGenerationTime" ma:index="17" nillable="true" ma:displayName="MediaServiceGenerationTime" ma:hidden="true" ma:internalName="MediaServiceGenerationTime" ma:readOnly="true">
+      <xsd:simpleType>
+        <xsd:restriction base="dms:Text"/>
+      </xsd:simpleType>
+    </xsd:element>
+    <xsd:element name="MediaServiceEventHashCode" ma:index="18" nillable="true" ma:displayName="MediaServiceEventHashCode" ma:hidden="true" ma:internalName="MediaServiceEventHashCode" ma:readOnly="true">
+      <xsd:simpleType>
+        <xsd:restriction base="dms:Text"/>
+      </xsd:simpleType>
+    </xsd:element>
+    <xsd:element name="MediaServiceOCR" ma:index="19" nillable="true" ma:displayName="Extracted Text" ma:internalName="MediaServiceOCR" ma:readOnly="true">
       <xsd:simpleType>
         <xsd:restriction base="dms:Note">
           <xsd:maxLength value="255"/>
         </xsd:restriction>
       </xsd:simpleType>
     </xsd:element>
-    <xsd:element name="MediaServiceGenerationTime" ma:index="18" nillable="true" ma:displayName="MediaServiceGenerationTime" ma:hidden="true" ma:internalName="MediaServiceGenerationTime" ma:readOnly="true">
+    <xsd:element name="MediaServiceDateTaken" ma:index="20" nillable="true" ma:displayName="MediaServiceDateTaken" ma:description="" ma:hidden="true" ma:indexed="true" ma:internalName="MediaServiceDateTaken" ma:readOnly="true">
       <xsd:simpleType>
         <xsd:restriction base="dms:Text"/>
       </xsd:simpleType>
     </xsd:element>
-    <xsd:element name="MediaServiceEventHashCode" ma:index="19" nillable="true" ma:displayName="MediaServiceEventHashCode" ma:hidden="true" ma:internalName="MediaServiceEventHashCode" ma:readOnly="true">
+    <xsd:element name="MediaLengthInSeconds" ma:index="21" nillable="true" ma:displayName="MediaLengthInSeconds" ma:hidden="true" ma:internalName="MediaLengthInSeconds" ma:readOnly="true">
+      <xsd:simpleType>
+        <xsd:restriction base="dms:Unknown"/>
+      </xsd:simpleType>
+    </xsd:element>
+    <xsd:element name="MediaServiceLocation" ma:index="22" nillable="true" ma:displayName="Location" ma:description="" ma:indexed="true" ma:internalName="MediaServiceLocation" ma:readOnly="true">
       <xsd:simpleType>
         <xsd:restriction base="dms:Text"/>
       </xsd:simpleType>
     </xsd:element>
-    <xsd:element name="MediaServiceDateTaken" ma:index="20" nillable="true" ma:displayName="MediaServiceDateTaken" ma:hidden="true" ma:indexed="true" ma:internalName="MediaServiceDateTaken" ma:readOnly="true">
+    <xsd:element name="MediaServiceSearchProperties" ma:index="23" nillable="true" ma:displayName="MediaServiceSearchProperties" ma:hidden="true" ma:internalName="MediaServiceSearchProperties" ma:readOnly="true">
       <xsd:simpleType>
-        <xsd:restriction base="dms:Text"/>
-      </xsd:simpleType>
-    </xsd:element>
-    <xsd:element name="MediaServiceLocation" ma:index="21" nillable="true" ma:displayName="Location" ma:indexed="true" ma:internalName="MediaServiceLocation" ma:readOnly="true">
-      <xsd:simpleType>
-        <xsd:restriction base="dms:Text"/>
-      </xsd:simpleType>
-    </xsd:element>
-    <xsd:element name="MediaLengthInSeconds" ma:index="22" nillable="true" ma:displayName="MediaLengthInSeconds" ma:hidden="true" ma:internalName="MediaLengthInSeconds" ma:readOnly="true">
-      <xsd:simpleType>
-        <xsd:restriction base="dms:Unknown"/>
+        <xsd:restriction base="dms:Note"/>
       </xsd:simpleType>
     </xsd:element>
   </xsd:schema>
@@ -7257,20 +7263,5 @@
 </file>
 
 <file path=customXml/itemProps4.xml><?xml version="1.0" encoding="utf-8"?>
-<ds:datastoreItem xmlns:ds="http://schemas.openxmlformats.org/officeDocument/2006/customXml" ds:itemID="{C24ACD06-2887-4F49-A6A6-D45E47C598D0}">
-  <ds:schemaRefs>
-    <ds:schemaRef ds:uri="http://schemas.microsoft.com/office/2006/metadata/contentType"/>
-    <ds:schemaRef ds:uri="http://schemas.microsoft.com/office/2006/metadata/properties/metaAttributes"/>
-    <ds:schemaRef ds:uri="http://www.w3.org/2001/XMLSchema"/>
-    <ds:schemaRef ds:uri="http://schemas.microsoft.com/office/2006/metadata/properties"/>
-    <ds:schemaRef ds:uri="79cd7128-7692-472f-9aff-5e5a6b9f80d3"/>
-    <ds:schemaRef ds:uri="4c813fe8-1347-4959-8219-8a1b0e95da11"/>
-    <ds:schemaRef ds:uri="http://schemas.microsoft.com/office/2006/documentManagement/types"/>
-    <ds:schemaRef ds:uri="http://schemas.microsoft.com/office/infopath/2007/PartnerControls"/>
-    <ds:schemaRef ds:uri="http://schemas.openxmlformats.org/package/2006/metadata/core-properties"/>
-    <ds:schemaRef ds:uri="http://purl.org/dc/elements/1.1/"/>
-    <ds:schemaRef ds:uri="http://purl.org/dc/terms/"/>
-    <ds:schemaRef ds:uri="http://schemas.microsoft.com/internal/obd"/>
-  </ds:schemaRefs>
-</ds:datastoreItem>
+<ds:datastoreItem xmlns:ds="http://schemas.openxmlformats.org/officeDocument/2006/customXml" ds:itemID="{3D368734-16E7-49C0-AA5D-AED7D9499DCE}"/>
 </file>
</xml_diff>